<commit_message>
Add docs 01_Documents (Update)
</commit_message>
<xml_diff>
--- a/01_Documents/04_Software_Architecture.docx
+++ b/01_Documents/04_Software_Architecture.docx
@@ -141,18 +141,16 @@
         </w:rPr>
         <w:br/>
       </w:r>
-    </w:p>
-    <w:p>
-      <w:pPr>
-        <w:ind w:left="360"/>
-        <w:rPr>
-          <w:rFonts w:ascii="Times New Roman" w:hAnsi="Times New Roman" w:cs="Times New Roman"/>
-          <w:b/>
-          <w:bCs/>
-          <w:sz w:val="26"/>
-          <w:szCs w:val="26"/>
-        </w:rPr>
-      </w:pPr>
+      <w:r>
+        <w:rPr>
+          <w:rFonts w:ascii="Times New Roman" w:hAnsi="Times New Roman" w:cs="Times New Roman"/>
+          <w:b/>
+          <w:bCs/>
+          <w:sz w:val="26"/>
+          <w:szCs w:val="26"/>
+        </w:rPr>
+        <w:br/>
+      </w:r>
       <w:r>
         <w:rPr>
           <w:rFonts w:ascii="Times New Roman" w:hAnsi="Times New Roman" w:cs="Times New Roman"/>
@@ -163,10 +161,10 @@
           <w:szCs w:val="26"/>
         </w:rPr>
         <w:drawing>
-          <wp:inline distT="0" distB="0" distL="0" distR="0" wp14:anchorId="6313ECF8" wp14:editId="1CDABE13">
-            <wp:extent cx="5819775" cy="5400675"/>
-            <wp:effectExtent l="0" t="0" r="9525" b="9525"/>
-            <wp:docPr id="2" name="Hình ảnh 2"/>
+          <wp:inline distT="0" distB="0" distL="0" distR="0" wp14:anchorId="537D8CFB" wp14:editId="43CAFB2B">
+            <wp:extent cx="5819775" cy="3848100"/>
+            <wp:effectExtent l="0" t="0" r="9525" b="0"/>
+            <wp:docPr id="6" name="Hình ảnh 6" descr="Ảnh có chứa ảnh chụp màn hình&#10;&#10;Mô tả được tạo tự động"/>
             <wp:cNvGraphicFramePr>
               <a:graphicFrameLocks xmlns:a="http://schemas.openxmlformats.org/drawingml/2006/main" noChangeAspect="1"/>
             </wp:cNvGraphicFramePr>
@@ -174,7 +172,7 @@
               <a:graphicData uri="http://schemas.openxmlformats.org/drawingml/2006/picture">
                 <pic:pic xmlns:pic="http://schemas.openxmlformats.org/drawingml/2006/picture">
                   <pic:nvPicPr>
-                    <pic:cNvPr id="2" name="Untitled Diagram.png"/>
+                    <pic:cNvPr id="6" name="Untitled Diagram (1).png"/>
                     <pic:cNvPicPr/>
                   </pic:nvPicPr>
                   <pic:blipFill>
@@ -192,7 +190,7 @@
                   <pic:spPr>
                     <a:xfrm>
                       <a:off x="0" y="0"/>
-                      <a:ext cx="5819775" cy="5400675"/>
+                      <a:ext cx="5819775" cy="3848100"/>
                     </a:xfrm>
                     <a:prstGeom prst="rect">
                       <a:avLst/>
@@ -323,7 +321,6 @@
         <w:rPr>
           <w:noProof/>
         </w:rPr>
-        <w:lastRenderedPageBreak/>
         <w:drawing>
           <wp:inline distT="0" distB="0" distL="0" distR="0" wp14:anchorId="19F70775" wp14:editId="226F0049">
             <wp:extent cx="5943600" cy="3252470"/>
@@ -402,6 +399,7 @@
           <w:sz w:val="26"/>
           <w:szCs w:val="26"/>
         </w:rPr>
+        <w:lastRenderedPageBreak/>
         <w:t>Các</w:t>
       </w:r>
       <w:proofErr w:type="spellEnd"/>
@@ -725,7 +723,6 @@
           <w:sz w:val="26"/>
           <w:szCs w:val="26"/>
         </w:rPr>
-        <w:lastRenderedPageBreak/>
         <w:drawing>
           <wp:inline distT="0" distB="0" distL="0" distR="0" wp14:anchorId="0EBCF094" wp14:editId="663916A9">
             <wp:extent cx="4581525" cy="2486025"/>
@@ -868,6 +865,16 @@
           <w:szCs w:val="26"/>
         </w:rPr>
         <w:br/>
+      </w:r>
+      <w:r>
+        <w:rPr>
+          <w:rFonts w:ascii="Times New Roman" w:hAnsi="Times New Roman" w:cs="Times New Roman"/>
+          <w:b/>
+          <w:bCs/>
+          <w:sz w:val="26"/>
+          <w:szCs w:val="26"/>
+        </w:rPr>
+        <w:lastRenderedPageBreak/>
         <w:t xml:space="preserve"> </w:t>
       </w:r>
       <w:r>

</xml_diff>